<commit_message>
work on footer section
</commit_message>
<xml_diff>
--- a/Daily work update.docx
+++ b/Daily work update.docx
@@ -80,6 +80,53 @@
       </w:pPr>
       <w:r>
         <w:t>Photography section</w:t>
+      </w:r>
+    </w:p>
+    <w:p>
+      <w:pPr>
+        <w:pStyle w:val="ListParagraph"/>
+      </w:pPr>
+    </w:p>
+    <w:p>
+      <w:pPr>
+        <w:pStyle w:val="ListParagraph"/>
+      </w:pPr>
+      <w:r>
+        <w:t>……………………..</w:t>
+      </w:r>
+    </w:p>
+    <w:p>
+      <w:pPr>
+        <w:pStyle w:val="ListParagraph"/>
+      </w:pPr>
+    </w:p>
+    <w:p>
+      <w:pPr>
+        <w:pStyle w:val="ListParagraph"/>
+      </w:pPr>
+    </w:p>
+    <w:p>
+      <w:pPr>
+        <w:pStyle w:val="ListParagraph"/>
+      </w:pPr>
+      <w:r>
+        <w:t>Floor plans</w:t>
+      </w:r>
+    </w:p>
+    <w:p>
+      <w:pPr>
+        <w:pStyle w:val="ListParagraph"/>
+      </w:pPr>
+      <w:r>
+        <w:t>Work section</w:t>
+      </w:r>
+    </w:p>
+    <w:p>
+      <w:pPr>
+        <w:pStyle w:val="ListParagraph"/>
+      </w:pPr>
+      <w:r>
+        <w:t>Footer</w:t>
       </w:r>
     </w:p>
     <w:p>

</xml_diff>